<commit_message>
Edited versions of all documents
</commit_message>
<xml_diff>
--- a/docproject/official_ahns/AHNS-2010-AP-TR-002.docx
+++ b/docproject/official_ahns/AHNS-2010-AP-TR-002.docx
@@ -755,11 +755,9 @@
         <w:ind w:firstLine="2268"/>
         <w:jc w:val="left"/>
       </w:pPr>
-      <w:proofErr w:type="gramStart"/>
       <w:r>
         <w:t>e-mail</w:t>
       </w:r>
-      <w:proofErr w:type="gramEnd"/>
       <w:r>
         <w:tab/>
       </w:r>
@@ -780,11 +778,9 @@
         <w:ind w:firstLine="2268"/>
         <w:jc w:val="left"/>
       </w:pPr>
-      <w:proofErr w:type="gramStart"/>
       <w:r>
         <w:t>web</w:t>
       </w:r>
-      <w:proofErr w:type="gramEnd"/>
       <w:r>
         <w:tab/>
       </w:r>
@@ -1142,7 +1138,6 @@
           <w:u w:val="single"/>
         </w:rPr>
       </w:pPr>
-      <w:proofErr w:type="gramStart"/>
       <w:r>
         <w:t>Paragraph</w:t>
       </w:r>
@@ -1156,7 +1151,6 @@
       <w:r>
         <w:t>Page No.</w:t>
       </w:r>
-      <w:proofErr w:type="gramEnd"/>
     </w:p>
     <w:bookmarkEnd w:id="0"/>
     <w:p/>
@@ -3032,7 +3026,6 @@
           <w:u w:val="single"/>
         </w:rPr>
       </w:pPr>
-      <w:proofErr w:type="gramStart"/>
       <w:r>
         <w:t>Figure</w:t>
       </w:r>
@@ -3046,7 +3039,6 @@
       <w:r>
         <w:t>Page No.</w:t>
       </w:r>
-      <w:proofErr w:type="gramEnd"/>
     </w:p>
     <w:p/>
     <w:p>
@@ -4135,33 +4127,6 @@
     </w:p>
     <w:p>
       <w:pPr>
-        <w:tabs>
-          <w:tab w:val="left" w:pos="8505"/>
-        </w:tabs>
-        <w:rPr>
-          <w:b/>
-          <w:u w:val="single"/>
-        </w:rPr>
-      </w:pPr>
-      <w:proofErr w:type="gramStart"/>
-      <w:r>
-        <w:t>Table</w:t>
-      </w:r>
-      <w:r>
-        <w:rPr>
-          <w:noProof/>
-          <w:webHidden/>
-        </w:rPr>
-        <w:tab/>
-      </w:r>
-      <w:r>
-        <w:t>Page No.</w:t>
-      </w:r>
-      <w:proofErr w:type="gramEnd"/>
-    </w:p>
-    <w:p/>
-    <w:p>
-      <w:pPr>
         <w:pStyle w:val="TableofFigures"/>
         <w:tabs>
           <w:tab w:val="right" w:leader="dot" w:pos="9797"/>
@@ -4470,7 +4435,16 @@
         <w:spacing w:line="360" w:lineRule="auto"/>
       </w:pPr>
       <w:r>
-        <w:t>Observe the thread update rates whilst the flight computer is running</w:t>
+        <w:t xml:space="preserve">Observe </w:t>
+      </w:r>
+      <w:r>
+        <w:t xml:space="preserve">the thread update rates </w:t>
+      </w:r>
+      <w:r>
+        <w:t xml:space="preserve">whilst the flight computer </w:t>
+      </w:r>
+      <w:r>
+        <w:t>is running</w:t>
       </w:r>
     </w:p>
     <w:p>
@@ -4496,15 +4470,19 @@
         <w:spacing w:line="360" w:lineRule="auto"/>
       </w:pPr>
       <w:r>
-        <w:t xml:space="preserve">Verify that IMU data can be converted from the 16 bit values </w:t>
-      </w:r>
-      <w:proofErr w:type="gramStart"/>
-      <w:r>
-        <w:t>to  the</w:t>
-      </w:r>
-      <w:proofErr w:type="gramEnd"/>
-      <w:r>
-        <w:t xml:space="preserve"> proper data types.</w:t>
+        <w:t>Verify</w:t>
+      </w:r>
+      <w:r>
+        <w:t xml:space="preserve"> </w:t>
+      </w:r>
+      <w:r>
+        <w:t xml:space="preserve">that IMU data can be converted from the 16 bit values to  the </w:t>
+      </w:r>
+      <w:r>
+        <w:t>proper data types</w:t>
+      </w:r>
+      <w:r>
+        <w:t>.</w:t>
       </w:r>
     </w:p>
     <w:p>
@@ -4517,7 +4495,13 @@
         <w:spacing w:line="360" w:lineRule="auto"/>
       </w:pPr>
       <w:r>
-        <w:t>Recalibrate the compass using the OS-4000 specifications (both hard iron and soft iron calibration).</w:t>
+        <w:t>Recalibrate the compass using the OS-4000 specifications</w:t>
+      </w:r>
+      <w:r>
+        <w:t xml:space="preserve"> (both hard iron and soft iron calibration)</w:t>
+      </w:r>
+      <w:r>
+        <w:t>.</w:t>
       </w:r>
     </w:p>
     <w:p>
@@ -4530,7 +4514,19 @@
         <w:spacing w:line="360" w:lineRule="auto"/>
       </w:pPr>
       <w:r>
-        <w:t>Change magnetic compass data, battery voltage data and altitude data and observe the output from the Arduino.</w:t>
+        <w:t xml:space="preserve">Change </w:t>
+      </w:r>
+      <w:r>
+        <w:t>magnetic compass data</w:t>
+      </w:r>
+      <w:r>
+        <w:t>, battery voltage data and altitude data</w:t>
+      </w:r>
+      <w:r>
+        <w:t xml:space="preserve"> and observe the output from the Arduino</w:t>
+      </w:r>
+      <w:r>
+        <w:t>.</w:t>
       </w:r>
     </w:p>
     <w:p>
@@ -4547,7 +4543,13 @@
         </w:rPr>
       </w:pPr>
       <w:r>
-        <w:t xml:space="preserve">Modify each IMU raw sensor variable including: </w:t>
+        <w:t xml:space="preserve">Modify each </w:t>
+      </w:r>
+      <w:r>
+        <w:t xml:space="preserve">IMU </w:t>
+      </w:r>
+      <w:r>
+        <w:t xml:space="preserve">raw sensor variable including: </w:t>
       </w:r>
       <w:proofErr w:type="spellStart"/>
       <w:r>
@@ -4634,7 +4636,21 @@
           <w:snapToGrid/>
           <w:color w:val="auto"/>
         </w:rPr>
-        <w:t xml:space="preserve"> and observe the outputs.</w:t>
+        <w:t xml:space="preserve"> </w:t>
+      </w:r>
+      <w:r>
+        <w:rPr>
+          <w:snapToGrid/>
+          <w:color w:val="auto"/>
+        </w:rPr>
+        <w:t>and observe the outputs</w:t>
+      </w:r>
+      <w:r>
+        <w:rPr>
+          <w:snapToGrid/>
+          <w:color w:val="auto"/>
+        </w:rPr>
+        <w:t>.</w:t>
       </w:r>
     </w:p>
     <w:p>
@@ -4651,7 +4667,10 @@
         </w:rPr>
       </w:pPr>
       <w:r>
-        <w:t>Modify each Arduino raw sensor variable including: compass, altitude sensor and battery voltage</w:t>
+        <w:t xml:space="preserve">Modify each Arduino raw sensor variable including: </w:t>
+      </w:r>
+      <w:r>
+        <w:t>compass, altitude sensor and battery voltage</w:t>
       </w:r>
       <w:r>
         <w:rPr>
@@ -4687,7 +4706,14 @@
           <w:rFonts w:ascii="Courier New" w:hAnsi="Courier New" w:cs="Courier New"/>
           <w:sz w:val="20"/>
         </w:rPr>
-        <w:t>FlightComputer</w:t>
+        <w:t>FlightC</w:t>
+      </w:r>
+      <w:r>
+        <w:rPr>
+          <w:rFonts w:ascii="Courier New" w:hAnsi="Courier New" w:cs="Courier New"/>
+          <w:sz w:val="20"/>
+        </w:rPr>
+        <w:t>omputer</w:t>
       </w:r>
       <w:r>
         <w:rPr>
@@ -4730,7 +4756,14 @@
           <w:snapToGrid/>
           <w:color w:val="auto"/>
         </w:rPr>
-        <w:t>sensor data should be generated including the thread update rates.</w:t>
+        <w:t>sensor data should be generated including the thread update rates</w:t>
+      </w:r>
+      <w:r>
+        <w:rPr>
+          <w:snapToGrid/>
+          <w:color w:val="auto"/>
+        </w:rPr>
+        <w:t>.</w:t>
       </w:r>
     </w:p>
     <w:p>
@@ -4815,11 +4848,9 @@
       <w:r>
         <w:t xml:space="preserve">5 </w:t>
       </w:r>
-      <w:proofErr w:type="gramStart"/>
       <w:r>
         <w:t>show</w:t>
       </w:r>
-      <w:proofErr w:type="gramEnd"/>
       <w:r>
         <w:t xml:space="preserve"> the thread update rates for </w:t>
       </w:r>
@@ -4881,7 +4912,6 @@
         <w:pStyle w:val="Caption"/>
       </w:pPr>
       <w:bookmarkStart w:id="6" w:name="_Toc275609433"/>
-      <w:proofErr w:type="gramStart"/>
       <w:r>
         <w:t xml:space="preserve">Figure </w:t>
       </w:r>
@@ -4896,7 +4926,6 @@
       <w:r>
         <w:t>.</w:t>
       </w:r>
-      <w:proofErr w:type="gramEnd"/>
       <w:r>
         <w:fldChar w:fldCharType="begin"/>
       </w:r>
@@ -4974,7 +5003,6 @@
         <w:pStyle w:val="Caption"/>
       </w:pPr>
       <w:bookmarkStart w:id="7" w:name="_Toc275609434"/>
-      <w:proofErr w:type="gramStart"/>
       <w:r>
         <w:t xml:space="preserve">Figure </w:t>
       </w:r>
@@ -4989,7 +5017,6 @@
       <w:r>
         <w:t>.</w:t>
       </w:r>
-      <w:proofErr w:type="gramEnd"/>
       <w:r>
         <w:fldChar w:fldCharType="begin"/>
       </w:r>
@@ -5066,7 +5093,6 @@
         <w:pStyle w:val="Caption"/>
       </w:pPr>
       <w:bookmarkStart w:id="8" w:name="_Toc275609435"/>
-      <w:proofErr w:type="gramStart"/>
       <w:r>
         <w:t xml:space="preserve">Figure </w:t>
       </w:r>
@@ -5081,7 +5107,6 @@
       <w:r>
         <w:t>.</w:t>
       </w:r>
-      <w:proofErr w:type="gramEnd"/>
       <w:r>
         <w:fldChar w:fldCharType="begin"/>
       </w:r>
@@ -5159,7 +5184,6 @@
         <w:pStyle w:val="Caption"/>
       </w:pPr>
       <w:bookmarkStart w:id="9" w:name="_Toc275609436"/>
-      <w:proofErr w:type="gramStart"/>
       <w:r>
         <w:t xml:space="preserve">Figure </w:t>
       </w:r>
@@ -5174,7 +5198,6 @@
       <w:r>
         <w:t>.</w:t>
       </w:r>
-      <w:proofErr w:type="gramEnd"/>
       <w:r>
         <w:fldChar w:fldCharType="begin"/>
       </w:r>
@@ -5251,7 +5274,6 @@
         <w:pStyle w:val="Caption"/>
       </w:pPr>
       <w:bookmarkStart w:id="10" w:name="_Toc275609437"/>
-      <w:proofErr w:type="gramStart"/>
       <w:r>
         <w:t xml:space="preserve">Figure </w:t>
       </w:r>
@@ -5266,7 +5288,6 @@
       <w:r>
         <w:t>.</w:t>
       </w:r>
-      <w:proofErr w:type="gramEnd"/>
       <w:r>
         <w:fldChar w:fldCharType="begin"/>
       </w:r>
@@ -5551,209 +5572,128 @@
           <w:rFonts w:ascii="Courier New" w:hAnsi="Courier New" w:cs="Courier New"/>
           <w:sz w:val="20"/>
         </w:rPr>
-        <w:t>FFB9</w:t>
-      </w:r>
-      <w:proofErr w:type="gramStart"/>
-      <w:r>
-        <w:rPr>
-          <w:rFonts w:ascii="Courier New" w:hAnsi="Courier New" w:cs="Courier New"/>
-          <w:sz w:val="20"/>
-        </w:rPr>
-        <w:t>,FFB6,FFE4,FFDB,FFC1,0986,0088,0000,0000,2A</w:t>
-      </w:r>
-      <w:proofErr w:type="gramEnd"/>
-    </w:p>
-    <w:p>
-      <w:pPr>
-        <w:rPr>
-          <w:rFonts w:ascii="Courier New" w:hAnsi="Courier New" w:cs="Courier New"/>
-          <w:sz w:val="20"/>
-        </w:rPr>
-      </w:pPr>
-      <w:r>
-        <w:rPr>
-          <w:rFonts w:ascii="Courier New" w:hAnsi="Courier New" w:cs="Courier New"/>
-          <w:sz w:val="20"/>
-        </w:rPr>
-        <w:t>FFCF</w:t>
-      </w:r>
-      <w:proofErr w:type="gramStart"/>
-      <w:r>
-        <w:rPr>
-          <w:rFonts w:ascii="Courier New" w:hAnsi="Courier New" w:cs="Courier New"/>
-          <w:sz w:val="20"/>
-        </w:rPr>
-        <w:t>,FFC3,FFB8,FFD5,FFCB,096F,0089,0000,0000,0A</w:t>
-      </w:r>
-      <w:proofErr w:type="gramEnd"/>
-    </w:p>
-    <w:p>
-      <w:pPr>
-        <w:rPr>
-          <w:rFonts w:ascii="Courier New" w:hAnsi="Courier New" w:cs="Courier New"/>
-          <w:sz w:val="20"/>
-        </w:rPr>
-      </w:pPr>
-      <w:r>
-        <w:rPr>
-          <w:rFonts w:ascii="Courier New" w:hAnsi="Courier New" w:cs="Courier New"/>
-          <w:sz w:val="20"/>
-        </w:rPr>
-        <w:t>FF85</w:t>
-      </w:r>
-      <w:proofErr w:type="gramStart"/>
-      <w:r>
-        <w:rPr>
-          <w:rFonts w:ascii="Courier New" w:hAnsi="Courier New" w:cs="Courier New"/>
-          <w:sz w:val="20"/>
-        </w:rPr>
-        <w:t>,FFA7,FFE1,FFD4,FFCD,09AD,0089,0000,0000,1E</w:t>
-      </w:r>
-      <w:proofErr w:type="gramEnd"/>
-    </w:p>
-    <w:p>
-      <w:pPr>
-        <w:rPr>
-          <w:rFonts w:ascii="Courier New" w:hAnsi="Courier New" w:cs="Courier New"/>
-          <w:sz w:val="20"/>
-        </w:rPr>
-      </w:pPr>
-      <w:r>
-        <w:rPr>
-          <w:rFonts w:ascii="Courier New" w:hAnsi="Courier New" w:cs="Courier New"/>
-          <w:sz w:val="20"/>
-        </w:rPr>
-        <w:t>FFB2</w:t>
-      </w:r>
-      <w:proofErr w:type="gramStart"/>
-      <w:r>
-        <w:rPr>
-          <w:rFonts w:ascii="Courier New" w:hAnsi="Courier New" w:cs="Courier New"/>
-          <w:sz w:val="20"/>
-        </w:rPr>
-        <w:t>,FFB6,FFEE,FFD2,FFC7,09A6,0088,0000,0000,21</w:t>
-      </w:r>
-      <w:proofErr w:type="gramEnd"/>
-    </w:p>
-    <w:p>
-      <w:pPr>
-        <w:rPr>
-          <w:rFonts w:ascii="Courier New" w:hAnsi="Courier New" w:cs="Courier New"/>
-          <w:sz w:val="20"/>
-        </w:rPr>
-      </w:pPr>
-      <w:r>
-        <w:rPr>
-          <w:rFonts w:ascii="Courier New" w:hAnsi="Courier New" w:cs="Courier New"/>
-          <w:sz w:val="20"/>
-        </w:rPr>
-        <w:t>FF87</w:t>
-      </w:r>
-      <w:proofErr w:type="gramStart"/>
-      <w:r>
-        <w:rPr>
-          <w:rFonts w:ascii="Courier New" w:hAnsi="Courier New" w:cs="Courier New"/>
-          <w:sz w:val="20"/>
-        </w:rPr>
-        <w:t>,FFB6,000B,FFD9,FFC3,098C,0088,0000,0000,63</w:t>
-      </w:r>
-      <w:proofErr w:type="gramEnd"/>
-    </w:p>
-    <w:p>
-      <w:pPr>
-        <w:rPr>
-          <w:rFonts w:ascii="Courier New" w:hAnsi="Courier New" w:cs="Courier New"/>
-          <w:sz w:val="20"/>
-        </w:rPr>
-      </w:pPr>
-      <w:r>
-        <w:rPr>
-          <w:rFonts w:ascii="Courier New" w:hAnsi="Courier New" w:cs="Courier New"/>
-          <w:sz w:val="20"/>
-        </w:rPr>
-        <w:t>FFA9</w:t>
-      </w:r>
-      <w:proofErr w:type="gramStart"/>
-      <w:r>
-        <w:rPr>
-          <w:rFonts w:ascii="Courier New" w:hAnsi="Courier New" w:cs="Courier New"/>
-          <w:sz w:val="20"/>
-        </w:rPr>
-        <w:t>,FFB3,FFEE,FFD4,FFD6,097A,0089,0000,0000,1A</w:t>
-      </w:r>
-      <w:proofErr w:type="gramEnd"/>
-    </w:p>
-    <w:p>
-      <w:pPr>
-        <w:rPr>
-          <w:rFonts w:ascii="Courier New" w:hAnsi="Courier New" w:cs="Courier New"/>
-          <w:sz w:val="20"/>
-        </w:rPr>
-      </w:pPr>
-      <w:r>
-        <w:rPr>
-          <w:rFonts w:ascii="Courier New" w:hAnsi="Courier New" w:cs="Courier New"/>
-          <w:sz w:val="20"/>
-        </w:rPr>
-        <w:t>FFB5</w:t>
-      </w:r>
-      <w:proofErr w:type="gramStart"/>
-      <w:r>
-        <w:rPr>
-          <w:rFonts w:ascii="Courier New" w:hAnsi="Courier New" w:cs="Courier New"/>
-          <w:sz w:val="20"/>
-        </w:rPr>
-        <w:t>,FF90,FFCE,FFD6,FFCC,097C,0089,0000,0000,1B</w:t>
-      </w:r>
-      <w:proofErr w:type="gramEnd"/>
-    </w:p>
-    <w:p>
-      <w:pPr>
-        <w:rPr>
-          <w:rFonts w:ascii="Courier New" w:hAnsi="Courier New" w:cs="Courier New"/>
-          <w:sz w:val="20"/>
-        </w:rPr>
-      </w:pPr>
-      <w:r>
-        <w:rPr>
-          <w:rFonts w:ascii="Courier New" w:hAnsi="Courier New" w:cs="Courier New"/>
-          <w:sz w:val="20"/>
-        </w:rPr>
-        <w:t>FFD2</w:t>
-      </w:r>
-      <w:proofErr w:type="gramStart"/>
-      <w:r>
-        <w:rPr>
-          <w:rFonts w:ascii="Courier New" w:hAnsi="Courier New" w:cs="Courier New"/>
-          <w:sz w:val="20"/>
-        </w:rPr>
-        <w:t>,FFB5,FFD6,FFD9,FFD0,0992,0088,0000,0000,3B</w:t>
-      </w:r>
-      <w:proofErr w:type="gramEnd"/>
-    </w:p>
-    <w:p>
-      <w:pPr>
-        <w:rPr>
-          <w:rFonts w:ascii="Courier New" w:hAnsi="Courier New" w:cs="Courier New"/>
-          <w:sz w:val="20"/>
-        </w:rPr>
-      </w:pPr>
-      <w:r>
-        <w:rPr>
-          <w:rFonts w:ascii="Courier New" w:hAnsi="Courier New" w:cs="Courier New"/>
-          <w:sz w:val="20"/>
-        </w:rPr>
-        <w:t>FFAF</w:t>
-      </w:r>
-      <w:proofErr w:type="gramStart"/>
-      <w:r>
-        <w:rPr>
-          <w:rFonts w:ascii="Courier New" w:hAnsi="Courier New" w:cs="Courier New"/>
-          <w:sz w:val="20"/>
-        </w:rPr>
-        <w:t>,FFB3,FFE6,FFD4,FFCE,0961,0088,0000,0000,20</w:t>
-      </w:r>
-      <w:proofErr w:type="gramEnd"/>
+        <w:t>FFB9,FFB6,FFE4,FFDB,FFC1,0986,0088,0000,0000,2A</w:t>
+      </w:r>
+    </w:p>
+    <w:p>
+      <w:pPr>
+        <w:rPr>
+          <w:rFonts w:ascii="Courier New" w:hAnsi="Courier New" w:cs="Courier New"/>
+          <w:sz w:val="20"/>
+        </w:rPr>
+      </w:pPr>
+      <w:r>
+        <w:rPr>
+          <w:rFonts w:ascii="Courier New" w:hAnsi="Courier New" w:cs="Courier New"/>
+          <w:sz w:val="20"/>
+        </w:rPr>
+        <w:t>FFCF,FFC3,FFB8,FFD5,FFCB,096F,0089,0000,0000,0A</w:t>
+      </w:r>
+    </w:p>
+    <w:p>
+      <w:pPr>
+        <w:rPr>
+          <w:rFonts w:ascii="Courier New" w:hAnsi="Courier New" w:cs="Courier New"/>
+          <w:sz w:val="20"/>
+        </w:rPr>
+      </w:pPr>
+      <w:r>
+        <w:rPr>
+          <w:rFonts w:ascii="Courier New" w:hAnsi="Courier New" w:cs="Courier New"/>
+          <w:sz w:val="20"/>
+        </w:rPr>
+        <w:t>FF85,FFA7,FFE1,FFD4,FFCD,09AD,0089,0000,0000,1E</w:t>
+      </w:r>
+    </w:p>
+    <w:p>
+      <w:pPr>
+        <w:rPr>
+          <w:rFonts w:ascii="Courier New" w:hAnsi="Courier New" w:cs="Courier New"/>
+          <w:sz w:val="20"/>
+        </w:rPr>
+      </w:pPr>
+      <w:r>
+        <w:rPr>
+          <w:rFonts w:ascii="Courier New" w:hAnsi="Courier New" w:cs="Courier New"/>
+          <w:sz w:val="20"/>
+        </w:rPr>
+        <w:t>FFB2,FFB6,FFEE,FFD2,FFC7,09A6,0088,0000,0000,21</w:t>
+      </w:r>
+    </w:p>
+    <w:p>
+      <w:pPr>
+        <w:rPr>
+          <w:rFonts w:ascii="Courier New" w:hAnsi="Courier New" w:cs="Courier New"/>
+          <w:sz w:val="20"/>
+        </w:rPr>
+      </w:pPr>
+      <w:r>
+        <w:rPr>
+          <w:rFonts w:ascii="Courier New" w:hAnsi="Courier New" w:cs="Courier New"/>
+          <w:sz w:val="20"/>
+        </w:rPr>
+        <w:t>FF87,FFB6,000B,FFD9,FFC3,098C,0088,0000,0000,63</w:t>
+      </w:r>
+    </w:p>
+    <w:p>
+      <w:pPr>
+        <w:rPr>
+          <w:rFonts w:ascii="Courier New" w:hAnsi="Courier New" w:cs="Courier New"/>
+          <w:sz w:val="20"/>
+        </w:rPr>
+      </w:pPr>
+      <w:r>
+        <w:rPr>
+          <w:rFonts w:ascii="Courier New" w:hAnsi="Courier New" w:cs="Courier New"/>
+          <w:sz w:val="20"/>
+        </w:rPr>
+        <w:t>FFA9,FFB3,FFEE,FFD4,FFD6,097A,0089,0000,0000,1A</w:t>
+      </w:r>
+    </w:p>
+    <w:p>
+      <w:pPr>
+        <w:rPr>
+          <w:rFonts w:ascii="Courier New" w:hAnsi="Courier New" w:cs="Courier New"/>
+          <w:sz w:val="20"/>
+        </w:rPr>
+      </w:pPr>
+      <w:r>
+        <w:rPr>
+          <w:rFonts w:ascii="Courier New" w:hAnsi="Courier New" w:cs="Courier New"/>
+          <w:sz w:val="20"/>
+        </w:rPr>
+        <w:t>FFB5,FF90,FFCE,FFD6,FFCC,097C,0089,0000,0000,1B</w:t>
+      </w:r>
+    </w:p>
+    <w:p>
+      <w:pPr>
+        <w:rPr>
+          <w:rFonts w:ascii="Courier New" w:hAnsi="Courier New" w:cs="Courier New"/>
+          <w:sz w:val="20"/>
+        </w:rPr>
+      </w:pPr>
+      <w:r>
+        <w:rPr>
+          <w:rFonts w:ascii="Courier New" w:hAnsi="Courier New" w:cs="Courier New"/>
+          <w:sz w:val="20"/>
+        </w:rPr>
+        <w:t>FFD2,FFB5,FFD6,FFD9,FFD0,0992,0088,0000,0000,3B</w:t>
+      </w:r>
+    </w:p>
+    <w:p>
+      <w:pPr>
+        <w:rPr>
+          <w:rFonts w:ascii="Courier New" w:hAnsi="Courier New" w:cs="Courier New"/>
+          <w:sz w:val="20"/>
+        </w:rPr>
+      </w:pPr>
+      <w:r>
+        <w:rPr>
+          <w:rFonts w:ascii="Courier New" w:hAnsi="Courier New" w:cs="Courier New"/>
+          <w:sz w:val="20"/>
+        </w:rPr>
+        <w:t>FFAF,FFB3,FFE6,FFD4,FFCE,0961,0088,0000,0000,20</w:t>
+      </w:r>
     </w:p>
     <w:p>
       <w:pPr>
@@ -5768,17 +5708,8 @@
           <w:rFonts w:ascii="Courier New" w:hAnsi="Courier New" w:cs="Courier New"/>
           <w:sz w:val="20"/>
         </w:rPr>
-        <w:t>FF8B</w:t>
-      </w:r>
-      <w:proofErr w:type="gramStart"/>
-      <w:r>
-        <w:rPr>
-          <w:rFonts w:ascii="Courier New" w:hAnsi="Courier New" w:cs="Courier New"/>
-          <w:sz w:val="20"/>
-        </w:rPr>
-        <w:t>,FFA0,FFF1,FFDE,FFBE,097F,0088,0000,0000,0F</w:t>
-      </w:r>
-      <w:proofErr w:type="gramEnd"/>
+        <w:t>FF8B,FFA0,FFF1,FFDE,FFBE,097F,0088,0000,0000,0F</w:t>
+      </w:r>
     </w:p>
     <w:p>
       <w:pPr>
@@ -6184,7 +6115,6 @@
         </w:rPr>
         <w:t>-0.2031</w:t>
       </w:r>
-      <w:proofErr w:type="gramStart"/>
       <w:r>
         <w:rPr>
           <w:rFonts w:ascii="Courier New" w:hAnsi="Courier New" w:cs="Courier New"/>
@@ -6199,7 +6129,6 @@
         </w:rPr>
         <w:t>10.0616</w:t>
       </w:r>
-      <w:proofErr w:type="gramEnd"/>
     </w:p>
     <w:p>
       <w:pPr>
@@ -6271,7 +6200,6 @@
         </w:rPr>
         <w:t>-0.2275</w:t>
       </w:r>
-      <w:proofErr w:type="gramStart"/>
       <w:r>
         <w:rPr>
           <w:rFonts w:ascii="Courier New" w:hAnsi="Courier New" w:cs="Courier New"/>
@@ -6286,7 +6214,6 @@
         </w:rPr>
         <w:t>10.0331</w:t>
       </w:r>
-      <w:proofErr w:type="gramEnd"/>
     </w:p>
     <w:p>
       <w:pPr>
@@ -6824,17 +6751,9 @@
         <w:rPr>
           <w:b/>
         </w:rPr>
-        <w:t>Chhh.h</w:t>
-      </w:r>
-      <w:proofErr w:type="gramStart"/>
-      <w:r>
-        <w:rPr>
-          <w:b/>
-        </w:rPr>
-        <w:t>,Vvv.vvv,Aa.aaa</w:t>
+        <w:t>Chhh.h,Vvv.vvv,Aa.aaa</w:t>
       </w:r>
       <w:proofErr w:type="spellEnd"/>
-      <w:proofErr w:type="gramEnd"/>
     </w:p>
     <w:p>
       <w:pPr>
@@ -6872,15 +6791,7 @@
           <w:rFonts w:ascii="Courier New" w:hAnsi="Courier New" w:cs="Courier New"/>
           <w:sz w:val="20"/>
         </w:rPr>
-        <w:t>226.10</w:t>
-      </w:r>
-      <w:proofErr w:type="gramStart"/>
-      <w:r>
-        <w:rPr>
-          <w:rFonts w:ascii="Courier New" w:hAnsi="Courier New" w:cs="Courier New"/>
-          <w:sz w:val="20"/>
-        </w:rPr>
-        <w:t>,</w:t>
+        <w:t>226.10,</w:t>
       </w:r>
       <w:r>
         <w:rPr>
@@ -6910,7 +6821,6 @@
         </w:rPr>
         <w:t>0.190</w:t>
       </w:r>
-      <w:proofErr w:type="gramEnd"/>
     </w:p>
     <w:p>
       <w:pPr>
@@ -6931,15 +6841,7 @@
           <w:rFonts w:ascii="Courier New" w:hAnsi="Courier New" w:cs="Courier New"/>
           <w:sz w:val="20"/>
         </w:rPr>
-        <w:t>226.20</w:t>
-      </w:r>
-      <w:proofErr w:type="gramStart"/>
-      <w:r>
-        <w:rPr>
-          <w:rFonts w:ascii="Courier New" w:hAnsi="Courier New" w:cs="Courier New"/>
-          <w:sz w:val="20"/>
-        </w:rPr>
-        <w:t>,</w:t>
+        <w:t>226.20,</w:t>
       </w:r>
       <w:r>
         <w:rPr>
@@ -6969,7 +6871,6 @@
         </w:rPr>
         <w:t>0.312</w:t>
       </w:r>
-      <w:proofErr w:type="gramEnd"/>
     </w:p>
     <w:p>
       <w:pPr>
@@ -6990,15 +6891,7 @@
           <w:rFonts w:ascii="Courier New" w:hAnsi="Courier New" w:cs="Courier New"/>
           <w:sz w:val="20"/>
         </w:rPr>
-        <w:t>226.20</w:t>
-      </w:r>
-      <w:proofErr w:type="gramStart"/>
-      <w:r>
-        <w:rPr>
-          <w:rFonts w:ascii="Courier New" w:hAnsi="Courier New" w:cs="Courier New"/>
-          <w:sz w:val="20"/>
-        </w:rPr>
-        <w:t>,</w:t>
+        <w:t>226.20,</w:t>
       </w:r>
       <w:r>
         <w:rPr>
@@ -7028,7 +6921,6 @@
         </w:rPr>
         <w:t>0.298</w:t>
       </w:r>
-      <w:proofErr w:type="gramEnd"/>
     </w:p>
     <w:p>
       <w:pPr>
@@ -7049,15 +6941,7 @@
           <w:rFonts w:ascii="Courier New" w:hAnsi="Courier New" w:cs="Courier New"/>
           <w:sz w:val="20"/>
         </w:rPr>
-        <w:t>226.20</w:t>
-      </w:r>
-      <w:proofErr w:type="gramStart"/>
-      <w:r>
-        <w:rPr>
-          <w:rFonts w:ascii="Courier New" w:hAnsi="Courier New" w:cs="Courier New"/>
-          <w:sz w:val="20"/>
-        </w:rPr>
-        <w:t>,</w:t>
+        <w:t>226.20,</w:t>
       </w:r>
       <w:r>
         <w:rPr>
@@ -7087,7 +6971,6 @@
         </w:rPr>
         <w:t>0.312</w:t>
       </w:r>
-      <w:proofErr w:type="gramEnd"/>
     </w:p>
     <w:p>
       <w:pPr>
@@ -7108,15 +6991,7 @@
           <w:rFonts w:ascii="Courier New" w:hAnsi="Courier New" w:cs="Courier New"/>
           <w:sz w:val="20"/>
         </w:rPr>
-        <w:t>226.20</w:t>
-      </w:r>
-      <w:proofErr w:type="gramStart"/>
-      <w:r>
-        <w:rPr>
-          <w:rFonts w:ascii="Courier New" w:hAnsi="Courier New" w:cs="Courier New"/>
-          <w:sz w:val="20"/>
-        </w:rPr>
-        <w:t>,</w:t>
+        <w:t>226.20,</w:t>
       </w:r>
       <w:r>
         <w:rPr>
@@ -7146,7 +7021,6 @@
         </w:rPr>
         <w:t>0.312</w:t>
       </w:r>
-      <w:proofErr w:type="gramEnd"/>
     </w:p>
     <w:p>
       <w:pPr>
@@ -7167,15 +7041,7 @@
           <w:rFonts w:ascii="Courier New" w:hAnsi="Courier New" w:cs="Courier New"/>
           <w:sz w:val="20"/>
         </w:rPr>
-        <w:t>226.20</w:t>
-      </w:r>
-      <w:proofErr w:type="gramStart"/>
-      <w:r>
-        <w:rPr>
-          <w:rFonts w:ascii="Courier New" w:hAnsi="Courier New" w:cs="Courier New"/>
-          <w:sz w:val="20"/>
-        </w:rPr>
-        <w:t>,</w:t>
+        <w:t>226.20,</w:t>
       </w:r>
       <w:r>
         <w:rPr>
@@ -7205,7 +7071,6 @@
         </w:rPr>
         <w:t>0.312</w:t>
       </w:r>
-      <w:proofErr w:type="gramEnd"/>
     </w:p>
     <w:p>
       <w:pPr>
@@ -7226,15 +7091,7 @@
           <w:rFonts w:ascii="Courier New" w:hAnsi="Courier New" w:cs="Courier New"/>
           <w:sz w:val="20"/>
         </w:rPr>
-        <w:t>226.20</w:t>
-      </w:r>
-      <w:proofErr w:type="gramStart"/>
-      <w:r>
-        <w:rPr>
-          <w:rFonts w:ascii="Courier New" w:hAnsi="Courier New" w:cs="Courier New"/>
-          <w:sz w:val="20"/>
-        </w:rPr>
-        <w:t>,</w:t>
+        <w:t>226.20,</w:t>
       </w:r>
       <w:r>
         <w:rPr>
@@ -7264,7 +7121,6 @@
         </w:rPr>
         <w:t>0.285</w:t>
       </w:r>
-      <w:proofErr w:type="gramEnd"/>
     </w:p>
     <w:p>
       <w:pPr>
@@ -7285,15 +7141,7 @@
           <w:rFonts w:ascii="Courier New" w:hAnsi="Courier New" w:cs="Courier New"/>
           <w:sz w:val="20"/>
         </w:rPr>
-        <w:t>226.20</w:t>
-      </w:r>
-      <w:proofErr w:type="gramStart"/>
-      <w:r>
-        <w:rPr>
-          <w:rFonts w:ascii="Courier New" w:hAnsi="Courier New" w:cs="Courier New"/>
-          <w:sz w:val="20"/>
-        </w:rPr>
-        <w:t>,</w:t>
+        <w:t>226.20,</w:t>
       </w:r>
       <w:r>
         <w:rPr>
@@ -7323,7 +7171,6 @@
         </w:rPr>
         <w:t>0.312</w:t>
       </w:r>
-      <w:proofErr w:type="gramEnd"/>
     </w:p>
     <w:p>
       <w:pPr>
@@ -7344,15 +7191,7 @@
           <w:rFonts w:ascii="Courier New" w:hAnsi="Courier New" w:cs="Courier New"/>
           <w:sz w:val="20"/>
         </w:rPr>
-        <w:t>226.20</w:t>
-      </w:r>
-      <w:proofErr w:type="gramStart"/>
-      <w:r>
-        <w:rPr>
-          <w:rFonts w:ascii="Courier New" w:hAnsi="Courier New" w:cs="Courier New"/>
-          <w:sz w:val="20"/>
-        </w:rPr>
-        <w:t>,</w:t>
+        <w:t>226.20,</w:t>
       </w:r>
       <w:r>
         <w:rPr>
@@ -7382,7 +7221,6 @@
         </w:rPr>
         <w:t>0.312</w:t>
       </w:r>
-      <w:proofErr w:type="gramEnd"/>
     </w:p>
     <w:p>
       <w:pPr>
@@ -7403,15 +7241,7 @@
           <w:rFonts w:ascii="Courier New" w:hAnsi="Courier New" w:cs="Courier New"/>
           <w:sz w:val="20"/>
         </w:rPr>
-        <w:t>226.20</w:t>
-      </w:r>
-      <w:proofErr w:type="gramStart"/>
-      <w:r>
-        <w:rPr>
-          <w:rFonts w:ascii="Courier New" w:hAnsi="Courier New" w:cs="Courier New"/>
-          <w:sz w:val="20"/>
-        </w:rPr>
-        <w:t>,</w:t>
+        <w:t>226.20,</w:t>
       </w:r>
       <w:r>
         <w:rPr>
@@ -7441,7 +7271,6 @@
         </w:rPr>
         <w:t>0.298</w:t>
       </w:r>
-      <w:proofErr w:type="gramEnd"/>
     </w:p>
     <w:p>
       <w:pPr>
@@ -7467,15 +7296,7 @@
         <w:spacing w:line="360" w:lineRule="auto"/>
       </w:pPr>
       <w:r>
-        <w:t xml:space="preserve">Figures 4.6, 4.7, 4.8, 4.9, 4.10 and 4.11 </w:t>
-      </w:r>
-      <w:proofErr w:type="gramStart"/>
-      <w:r>
-        <w:t>show</w:t>
-      </w:r>
-      <w:proofErr w:type="gramEnd"/>
-      <w:r>
-        <w:t xml:space="preserve"> the raw IMU sensor data outputs for </w:t>
+        <w:t xml:space="preserve">Figures 4.6, 4.7, 4.8, 4.9, 4.10 and 4.11 show the raw IMU sensor data outputs for </w:t>
       </w:r>
       <w:proofErr w:type="spellStart"/>
       <w:r>
@@ -7581,7 +7402,6 @@
         <w:pStyle w:val="Caption"/>
       </w:pPr>
       <w:bookmarkStart w:id="15" w:name="_Toc275609438"/>
-      <w:proofErr w:type="gramStart"/>
       <w:r>
         <w:t xml:space="preserve">Figure </w:t>
       </w:r>
@@ -7596,7 +7416,6 @@
       <w:r>
         <w:t>.</w:t>
       </w:r>
-      <w:proofErr w:type="gramEnd"/>
       <w:r>
         <w:fldChar w:fldCharType="begin"/>
       </w:r>
@@ -7619,12 +7438,10 @@
         <w:t xml:space="preserve"> - </w:t>
       </w:r>
       <w:proofErr w:type="spellStart"/>
-      <w:proofErr w:type="gramStart"/>
       <w:r>
         <w:t>rateX</w:t>
       </w:r>
       <w:proofErr w:type="spellEnd"/>
-      <w:proofErr w:type="gramEnd"/>
       <w:r>
         <w:t xml:space="preserve"> sensor data (IMU)</w:t>
       </w:r>
@@ -7683,7 +7500,6 @@
         <w:pStyle w:val="Caption"/>
       </w:pPr>
       <w:bookmarkStart w:id="16" w:name="_Toc275609439"/>
-      <w:proofErr w:type="gramStart"/>
       <w:r>
         <w:t xml:space="preserve">Figure </w:t>
       </w:r>
@@ -7698,7 +7514,6 @@
       <w:r>
         <w:t>.</w:t>
       </w:r>
-      <w:proofErr w:type="gramEnd"/>
       <w:r>
         <w:fldChar w:fldCharType="begin"/>
       </w:r>
@@ -7721,12 +7536,10 @@
         <w:t xml:space="preserve"> - </w:t>
       </w:r>
       <w:proofErr w:type="spellStart"/>
-      <w:proofErr w:type="gramStart"/>
       <w:r>
         <w:t>rateY</w:t>
       </w:r>
       <w:proofErr w:type="spellEnd"/>
-      <w:proofErr w:type="gramEnd"/>
       <w:r>
         <w:t xml:space="preserve"> sensor data (IMU)</w:t>
       </w:r>
@@ -7791,7 +7604,6 @@
         <w:pStyle w:val="Caption"/>
       </w:pPr>
       <w:bookmarkStart w:id="17" w:name="_Toc275609440"/>
-      <w:proofErr w:type="gramStart"/>
       <w:r>
         <w:t xml:space="preserve">Figure </w:t>
       </w:r>
@@ -7806,7 +7618,6 @@
       <w:r>
         <w:t>.</w:t>
       </w:r>
-      <w:proofErr w:type="gramEnd"/>
       <w:r>
         <w:fldChar w:fldCharType="begin"/>
       </w:r>
@@ -7829,12 +7640,10 @@
         <w:t xml:space="preserve"> - </w:t>
       </w:r>
       <w:proofErr w:type="spellStart"/>
-      <w:proofErr w:type="gramStart"/>
       <w:r>
         <w:t>rateZ</w:t>
       </w:r>
       <w:proofErr w:type="spellEnd"/>
-      <w:proofErr w:type="gramEnd"/>
       <w:r>
         <w:t xml:space="preserve"> sensor data (IMU)</w:t>
       </w:r>
@@ -7893,7 +7702,6 @@
         <w:pStyle w:val="Caption"/>
       </w:pPr>
       <w:bookmarkStart w:id="18" w:name="_Toc275609441"/>
-      <w:proofErr w:type="gramStart"/>
       <w:r>
         <w:t xml:space="preserve">Figure </w:t>
       </w:r>
@@ -7908,7 +7716,6 @@
       <w:r>
         <w:t>.</w:t>
       </w:r>
-      <w:proofErr w:type="gramEnd"/>
       <w:r>
         <w:fldChar w:fldCharType="begin"/>
       </w:r>
@@ -7931,7 +7738,6 @@
         <w:t xml:space="preserve"> - </w:t>
       </w:r>
       <w:proofErr w:type="spellStart"/>
-      <w:proofErr w:type="gramStart"/>
       <w:r>
         <w:t>acc</w:t>
       </w:r>
@@ -7939,7 +7745,6 @@
         <w:t>X</w:t>
       </w:r>
       <w:proofErr w:type="spellEnd"/>
-      <w:proofErr w:type="gramEnd"/>
       <w:r>
         <w:t xml:space="preserve"> sensor data (IMU)</w:t>
       </w:r>
@@ -7999,7 +7804,6 @@
         <w:pStyle w:val="Caption"/>
       </w:pPr>
       <w:bookmarkStart w:id="19" w:name="_Toc275609442"/>
-      <w:proofErr w:type="gramStart"/>
       <w:r>
         <w:t xml:space="preserve">Figure </w:t>
       </w:r>
@@ -8014,7 +7818,6 @@
       <w:r>
         <w:t>.</w:t>
       </w:r>
-      <w:proofErr w:type="gramEnd"/>
       <w:r>
         <w:fldChar w:fldCharType="begin"/>
       </w:r>
@@ -8037,12 +7840,10 @@
         <w:t xml:space="preserve"> - </w:t>
       </w:r>
       <w:proofErr w:type="spellStart"/>
-      <w:proofErr w:type="gramStart"/>
       <w:r>
         <w:t>accY</w:t>
       </w:r>
       <w:proofErr w:type="spellEnd"/>
-      <w:proofErr w:type="gramEnd"/>
       <w:r>
         <w:t xml:space="preserve"> sensor data (IMU)</w:t>
       </w:r>
@@ -8101,7 +7902,6 @@
         <w:pStyle w:val="Caption"/>
       </w:pPr>
       <w:bookmarkStart w:id="20" w:name="_Toc275609443"/>
-      <w:proofErr w:type="gramStart"/>
       <w:r>
         <w:t xml:space="preserve">Figure </w:t>
       </w:r>
@@ -8116,7 +7916,6 @@
       <w:r>
         <w:t>.</w:t>
       </w:r>
-      <w:proofErr w:type="gramEnd"/>
       <w:r>
         <w:fldChar w:fldCharType="begin"/>
       </w:r>
@@ -8139,12 +7938,10 @@
         <w:t xml:space="preserve"> - </w:t>
       </w:r>
       <w:proofErr w:type="spellStart"/>
-      <w:proofErr w:type="gramStart"/>
       <w:r>
         <w:t>accZ</w:t>
       </w:r>
       <w:proofErr w:type="spellEnd"/>
-      <w:proofErr w:type="gramEnd"/>
       <w:r>
         <w:t xml:space="preserve"> sensor data (IMU)</w:t>
       </w:r>
@@ -8233,7 +8030,6 @@
         <w:pStyle w:val="Caption"/>
       </w:pPr>
       <w:bookmarkStart w:id="22" w:name="_Toc275609444"/>
-      <w:proofErr w:type="gramStart"/>
       <w:r>
         <w:t xml:space="preserve">Figure </w:t>
       </w:r>
@@ -8248,7 +8044,6 @@
       <w:r>
         <w:t>.</w:t>
       </w:r>
-      <w:proofErr w:type="gramEnd"/>
       <w:r>
         <w:fldChar w:fldCharType="begin"/>
       </w:r>
@@ -8327,7 +8122,6 @@
         <w:pStyle w:val="Caption"/>
       </w:pPr>
       <w:bookmarkStart w:id="23" w:name="_Toc275609445"/>
-      <w:proofErr w:type="gramStart"/>
       <w:r>
         <w:t xml:space="preserve">Figure </w:t>
       </w:r>
@@ -8342,7 +8136,6 @@
       <w:r>
         <w:t>.</w:t>
       </w:r>
-      <w:proofErr w:type="gramEnd"/>
       <w:r>
         <w:fldChar w:fldCharType="begin"/>
       </w:r>
@@ -8420,7 +8213,6 @@
         <w:pStyle w:val="Caption"/>
       </w:pPr>
       <w:bookmarkStart w:id="24" w:name="_Toc275609446"/>
-      <w:proofErr w:type="gramStart"/>
       <w:r>
         <w:t xml:space="preserve">Figure </w:t>
       </w:r>
@@ -8435,7 +8227,6 @@
       <w:r>
         <w:t>.</w:t>
       </w:r>
-      <w:proofErr w:type="gramEnd"/>
       <w:fldSimple w:instr=" SEQ Figure \* ARABIC \s 1 ">
         <w:r>
           <w:rPr>
@@ -8808,7 +8599,7 @@
           <w:noProof/>
           <w:sz w:val="16"/>
         </w:rPr>
-        <w:t>23/10/2010 3:08:00 PM</w:t>
+        <w:t>23/10/2010 4:58:00 PM</w:t>
       </w:r>
     </w:fldSimple>
     <w:r>
@@ -9160,7 +8951,7 @@
               <w:noProof/>
               <w:sz w:val="20"/>
             </w:rPr>
-            <w:t>19</w:t>
+            <w:t>4</w:t>
           </w:r>
           <w:r>
             <w:rPr>
@@ -11677,7 +11468,7 @@
 </file>
 
 <file path=customXml/itemProps1.xml><?xml version="1.0" encoding="utf-8"?>
-<ds:datastoreItem xmlns:ds="http://schemas.openxmlformats.org/officeDocument/2006/customXml" ds:itemID="{E01A13FF-195D-4F01-BF12-06DF328653E2}">
+<ds:datastoreItem xmlns:ds="http://schemas.openxmlformats.org/officeDocument/2006/customXml" ds:itemID="{DE9ED69D-FBA4-418E-9B76-9E98D2A257F7}">
   <ds:schemaRefs>
     <ds:schemaRef ds:uri="http://schemas.openxmlformats.org/officeDocument/2006/bibliography"/>
   </ds:schemaRefs>

</xml_diff>